<commit_message>
feat: Completed A03 and created template for A04
</commit_message>
<xml_diff>
--- a/Courses/PROG1500 - Databases and SQL/Modules/Module 3 - The WHERE and ORDER BY Clauses/Assignments/A03.docx
+++ b/Courses/PROG1500 - Databases and SQL/Modules/Module 3 - The WHERE and ORDER BY Clauses/Assignments/A03.docx
@@ -52,14 +52,16 @@
         <w:ind w:left="375"/>
         <w:rPr>
           <w:rFonts w:ascii="Helvetica" w:eastAsia="Times New Roman" w:hAnsi="Helvetica" w:cs="Helvetica"/>
-          <w:color w:val="2D3B45"/>
-          <w:sz w:val="24"/>
-          <w:szCs w:val="24"/>
-        </w:rPr>
-      </w:pPr>
-      <w:r>
-        <w:rPr>
-          <w:rFonts w:ascii="Helvetica" w:eastAsia="Times New Roman" w:hAnsi="Helvetica" w:cs="Helvetica"/>
+          <w:b/>
+          <w:color w:val="2D3B45"/>
+          <w:sz w:val="24"/>
+          <w:szCs w:val="24"/>
+        </w:rPr>
+      </w:pPr>
+      <w:r>
+        <w:rPr>
+          <w:rFonts w:ascii="Helvetica" w:eastAsia="Times New Roman" w:hAnsi="Helvetica" w:cs="Helvetica"/>
+          <w:b/>
           <w:color w:val="2D3B45"/>
           <w:sz w:val="24"/>
           <w:szCs w:val="24"/>
@@ -71,41 +73,38 @@
       <w:pPr>
         <w:shd w:val="clear" w:color="auto" w:fill="FFFFFF"/>
         <w:spacing w:before="100" w:beforeAutospacing="1" w:after="100" w:afterAutospacing="1" w:line="240" w:lineRule="auto"/>
-        <w:ind w:left="375"/>
-        <w:rPr>
-          <w:rFonts w:ascii="Helvetica" w:eastAsia="Times New Roman" w:hAnsi="Helvetica" w:cs="Helvetica"/>
-          <w:color w:val="2D3B45"/>
-          <w:sz w:val="24"/>
-          <w:szCs w:val="24"/>
-        </w:rPr>
-      </w:pPr>
-      <w:r>
-        <w:rPr>
-          <w:rFonts w:ascii="Helvetica" w:eastAsia="Times New Roman" w:hAnsi="Helvetica" w:cs="Helvetica"/>
-          <w:color w:val="2D3B45"/>
-          <w:sz w:val="24"/>
-          <w:szCs w:val="24"/>
-        </w:rPr>
-        <w:t>FROM</w:t>
-      </w:r>
-      <w:r>
-        <w:rPr>
-          <w:rFonts w:ascii="Helvetica" w:eastAsia="Times New Roman" w:hAnsi="Helvetica" w:cs="Helvetica"/>
-          <w:color w:val="2D3B45"/>
-          <w:sz w:val="24"/>
-          <w:szCs w:val="24"/>
-        </w:rPr>
-        <w:t xml:space="preserve"> instructor</w:t>
-      </w:r>
-      <w:r>
-        <w:rPr>
-          <w:rFonts w:ascii="Helvetica" w:eastAsia="Times New Roman" w:hAnsi="Helvetica" w:cs="Helvetica"/>
-          <w:color w:val="2D3B45"/>
-          <w:sz w:val="24"/>
-          <w:szCs w:val="24"/>
-        </w:rPr>
-        <w:t>;</w:t>
-      </w:r>
+        <w:ind w:left="375" w:firstLine="345"/>
+        <w:rPr>
+          <w:rFonts w:ascii="Helvetica" w:eastAsia="Times New Roman" w:hAnsi="Helvetica" w:cs="Helvetica"/>
+          <w:b/>
+          <w:color w:val="2D3B45"/>
+          <w:sz w:val="24"/>
+          <w:szCs w:val="24"/>
+        </w:rPr>
+      </w:pPr>
+      <w:r>
+        <w:rPr>
+          <w:rFonts w:ascii="Helvetica" w:eastAsia="Times New Roman" w:hAnsi="Helvetica" w:cs="Helvetica"/>
+          <w:b/>
+          <w:color w:val="2D3B45"/>
+          <w:sz w:val="24"/>
+          <w:szCs w:val="24"/>
+        </w:rPr>
+        <w:t>FROM instructor;</w:t>
+      </w:r>
+    </w:p>
+    <w:p>
+      <w:pPr>
+        <w:shd w:val="clear" w:color="auto" w:fill="FFFFFF"/>
+        <w:spacing w:before="100" w:beforeAutospacing="1" w:after="100" w:afterAutospacing="1" w:line="240" w:lineRule="auto"/>
+        <w:ind w:left="375"/>
+        <w:rPr>
+          <w:rFonts w:ascii="Helvetica" w:eastAsia="Times New Roman" w:hAnsi="Helvetica" w:cs="Helvetica"/>
+          <w:color w:val="2D3B45"/>
+          <w:sz w:val="24"/>
+          <w:szCs w:val="24"/>
+        </w:rPr>
+      </w:pPr>
     </w:p>
     <w:p>
       <w:pPr>
@@ -149,14 +148,16 @@
         <w:ind w:left="375"/>
         <w:rPr>
           <w:rFonts w:ascii="Helvetica" w:eastAsia="Times New Roman" w:hAnsi="Helvetica" w:cs="Helvetica"/>
-          <w:color w:val="2D3B45"/>
-          <w:sz w:val="24"/>
-          <w:szCs w:val="24"/>
-        </w:rPr>
-      </w:pPr>
-      <w:r>
-        <w:rPr>
-          <w:rFonts w:ascii="Helvetica" w:eastAsia="Times New Roman" w:hAnsi="Helvetica" w:cs="Helvetica"/>
+          <w:b/>
+          <w:color w:val="2D3B45"/>
+          <w:sz w:val="24"/>
+          <w:szCs w:val="24"/>
+        </w:rPr>
+      </w:pPr>
+      <w:r>
+        <w:rPr>
+          <w:rFonts w:ascii="Helvetica" w:eastAsia="Times New Roman" w:hAnsi="Helvetica" w:cs="Helvetica"/>
+          <w:b/>
           <w:color w:val="2D3B45"/>
           <w:sz w:val="24"/>
           <w:szCs w:val="24"/>
@@ -168,25 +169,38 @@
       <w:pPr>
         <w:shd w:val="clear" w:color="auto" w:fill="FFFFFF"/>
         <w:spacing w:before="100" w:beforeAutospacing="1" w:after="100" w:afterAutospacing="1" w:line="240" w:lineRule="auto"/>
-        <w:ind w:left="375"/>
-        <w:rPr>
-          <w:rFonts w:ascii="Helvetica" w:eastAsia="Times New Roman" w:hAnsi="Helvetica" w:cs="Helvetica"/>
-          <w:color w:val="2D3B45"/>
-          <w:sz w:val="24"/>
-          <w:szCs w:val="24"/>
-        </w:rPr>
-      </w:pPr>
-      <w:r>
-        <w:rPr>
-          <w:rFonts w:ascii="Helvetica" w:eastAsia="Times New Roman" w:hAnsi="Helvetica" w:cs="Helvetica"/>
+        <w:ind w:left="375" w:firstLine="345"/>
+        <w:rPr>
+          <w:rFonts w:ascii="Helvetica" w:eastAsia="Times New Roman" w:hAnsi="Helvetica" w:cs="Helvetica"/>
+          <w:b/>
+          <w:color w:val="2D3B45"/>
+          <w:sz w:val="24"/>
+          <w:szCs w:val="24"/>
+        </w:rPr>
+      </w:pPr>
+      <w:r>
+        <w:rPr>
+          <w:rFonts w:ascii="Helvetica" w:eastAsia="Times New Roman" w:hAnsi="Helvetica" w:cs="Helvetica"/>
+          <w:b/>
           <w:color w:val="2D3B45"/>
           <w:sz w:val="24"/>
           <w:szCs w:val="24"/>
         </w:rPr>
         <w:t>FROM section;</w:t>
       </w:r>
-      <w:bookmarkStart w:id="0" w:name="_GoBack"/>
-      <w:bookmarkEnd w:id="0"/>
+    </w:p>
+    <w:p>
+      <w:pPr>
+        <w:shd w:val="clear" w:color="auto" w:fill="FFFFFF"/>
+        <w:spacing w:before="100" w:beforeAutospacing="1" w:after="100" w:afterAutospacing="1" w:line="240" w:lineRule="auto"/>
+        <w:ind w:left="375"/>
+        <w:rPr>
+          <w:rFonts w:ascii="Helvetica" w:eastAsia="Times New Roman" w:hAnsi="Helvetica" w:cs="Helvetica"/>
+          <w:color w:val="2D3B45"/>
+          <w:sz w:val="24"/>
+          <w:szCs w:val="24"/>
+        </w:rPr>
+      </w:pPr>
     </w:p>
     <w:p>
       <w:pPr>
@@ -221,14 +235,16 @@
         <w:ind w:left="375"/>
         <w:rPr>
           <w:rFonts w:ascii="Helvetica" w:eastAsia="Times New Roman" w:hAnsi="Helvetica" w:cs="Helvetica"/>
-          <w:color w:val="2D3B45"/>
-          <w:sz w:val="24"/>
-          <w:szCs w:val="24"/>
-        </w:rPr>
-      </w:pPr>
-      <w:r>
-        <w:rPr>
-          <w:rFonts w:ascii="Helvetica" w:eastAsia="Times New Roman" w:hAnsi="Helvetica" w:cs="Helvetica"/>
+          <w:b/>
+          <w:color w:val="2D3B45"/>
+          <w:sz w:val="24"/>
+          <w:szCs w:val="24"/>
+        </w:rPr>
+      </w:pPr>
+      <w:r>
+        <w:rPr>
+          <w:rFonts w:ascii="Helvetica" w:eastAsia="Times New Roman" w:hAnsi="Helvetica" w:cs="Helvetica"/>
+          <w:b/>
           <w:color w:val="2D3B45"/>
           <w:sz w:val="24"/>
           <w:szCs w:val="24"/>
@@ -240,17 +256,19 @@
       <w:pPr>
         <w:shd w:val="clear" w:color="auto" w:fill="FFFFFF"/>
         <w:spacing w:before="100" w:beforeAutospacing="1" w:after="100" w:afterAutospacing="1" w:line="240" w:lineRule="auto"/>
-        <w:ind w:left="375"/>
-        <w:rPr>
-          <w:rFonts w:ascii="Helvetica" w:eastAsia="Times New Roman" w:hAnsi="Helvetica" w:cs="Helvetica"/>
-          <w:color w:val="2D3B45"/>
-          <w:sz w:val="24"/>
-          <w:szCs w:val="24"/>
-        </w:rPr>
-      </w:pPr>
-      <w:r>
-        <w:rPr>
-          <w:rFonts w:ascii="Helvetica" w:eastAsia="Times New Roman" w:hAnsi="Helvetica" w:cs="Helvetica"/>
+        <w:ind w:left="375" w:firstLine="345"/>
+        <w:rPr>
+          <w:rFonts w:ascii="Helvetica" w:eastAsia="Times New Roman" w:hAnsi="Helvetica" w:cs="Helvetica"/>
+          <w:b/>
+          <w:color w:val="2D3B45"/>
+          <w:sz w:val="24"/>
+          <w:szCs w:val="24"/>
+        </w:rPr>
+      </w:pPr>
+      <w:r>
+        <w:rPr>
+          <w:rFonts w:ascii="Helvetica" w:eastAsia="Times New Roman" w:hAnsi="Helvetica" w:cs="Helvetica"/>
+          <w:b/>
           <w:color w:val="2D3B45"/>
           <w:sz w:val="24"/>
           <w:szCs w:val="24"/>
@@ -265,20 +283,115 @@
         <w:ind w:left="375"/>
         <w:rPr>
           <w:rFonts w:ascii="Helvetica" w:eastAsia="Times New Roman" w:hAnsi="Helvetica" w:cs="Helvetica"/>
-          <w:color w:val="2D3B45"/>
-          <w:sz w:val="24"/>
-          <w:szCs w:val="24"/>
-        </w:rPr>
-      </w:pPr>
-      <w:r>
-        <w:rPr>
-          <w:rFonts w:ascii="Helvetica" w:eastAsia="Times New Roman" w:hAnsi="Helvetica" w:cs="Helvetica"/>
-          <w:color w:val="2D3B45"/>
-          <w:sz w:val="24"/>
-          <w:szCs w:val="24"/>
-        </w:rPr>
-        <w:t>WHERE first_name = “T%”;</w:t>
-      </w:r>
+          <w:b/>
+          <w:color w:val="2D3B45"/>
+          <w:sz w:val="24"/>
+          <w:szCs w:val="24"/>
+        </w:rPr>
+      </w:pPr>
+      <w:r>
+        <w:rPr>
+          <w:rFonts w:ascii="Helvetica" w:eastAsia="Times New Roman" w:hAnsi="Helvetica" w:cs="Helvetica"/>
+          <w:b/>
+          <w:color w:val="2D3B45"/>
+          <w:sz w:val="24"/>
+          <w:szCs w:val="24"/>
+        </w:rPr>
+        <w:t xml:space="preserve">WHERE </w:t>
+      </w:r>
+      <w:r>
+        <w:rPr>
+          <w:rFonts w:ascii="Helvetica" w:eastAsia="Times New Roman" w:hAnsi="Helvetica" w:cs="Helvetica"/>
+          <w:b/>
+          <w:color w:val="2D3B45"/>
+          <w:sz w:val="24"/>
+          <w:szCs w:val="24"/>
+        </w:rPr>
+        <w:t>last</w:t>
+      </w:r>
+      <w:r>
+        <w:rPr>
+          <w:rFonts w:ascii="Helvetica" w:eastAsia="Times New Roman" w:hAnsi="Helvetica" w:cs="Helvetica"/>
+          <w:b/>
+          <w:color w:val="2D3B45"/>
+          <w:sz w:val="24"/>
+          <w:szCs w:val="24"/>
+        </w:rPr>
+        <w:t xml:space="preserve">_name </w:t>
+      </w:r>
+      <w:r>
+        <w:rPr>
+          <w:rFonts w:ascii="Helvetica" w:eastAsia="Times New Roman" w:hAnsi="Helvetica" w:cs="Helvetica"/>
+          <w:b/>
+          <w:color w:val="2D3B45"/>
+          <w:sz w:val="24"/>
+          <w:szCs w:val="24"/>
+        </w:rPr>
+        <w:t>LIKE</w:t>
+      </w:r>
+      <w:r>
+        <w:rPr>
+          <w:rFonts w:ascii="Helvetica" w:eastAsia="Times New Roman" w:hAnsi="Helvetica" w:cs="Helvetica"/>
+          <w:b/>
+          <w:color w:val="2D3B45"/>
+          <w:sz w:val="24"/>
+          <w:szCs w:val="24"/>
+        </w:rPr>
+        <w:t xml:space="preserve"> </w:t>
+      </w:r>
+      <w:r>
+        <w:rPr>
+          <w:rFonts w:ascii="Helvetica" w:eastAsia="Times New Roman" w:hAnsi="Helvetica" w:cs="Helvetica"/>
+          <w:b/>
+          <w:color w:val="2D3B45"/>
+          <w:sz w:val="24"/>
+          <w:szCs w:val="24"/>
+        </w:rPr>
+        <w:t>‘</w:t>
+      </w:r>
+      <w:r>
+        <w:rPr>
+          <w:rFonts w:ascii="Helvetica" w:eastAsia="Times New Roman" w:hAnsi="Helvetica" w:cs="Helvetica"/>
+          <w:b/>
+          <w:color w:val="2D3B45"/>
+          <w:sz w:val="24"/>
+          <w:szCs w:val="24"/>
+        </w:rPr>
+        <w:t>T%</w:t>
+      </w:r>
+      <w:r>
+        <w:rPr>
+          <w:rFonts w:ascii="Helvetica" w:eastAsia="Times New Roman" w:hAnsi="Helvetica" w:cs="Helvetica"/>
+          <w:b/>
+          <w:color w:val="2D3B45"/>
+          <w:sz w:val="24"/>
+          <w:szCs w:val="24"/>
+        </w:rPr>
+        <w:t>’</w:t>
+      </w:r>
+      <w:r>
+        <w:rPr>
+          <w:rFonts w:ascii="Helvetica" w:eastAsia="Times New Roman" w:hAnsi="Helvetica" w:cs="Helvetica"/>
+          <w:b/>
+          <w:color w:val="2D3B45"/>
+          <w:sz w:val="24"/>
+          <w:szCs w:val="24"/>
+        </w:rPr>
+        <w:t>;</w:t>
+      </w:r>
+    </w:p>
+    <w:p>
+      <w:pPr>
+        <w:shd w:val="clear" w:color="auto" w:fill="FFFFFF"/>
+        <w:spacing w:before="100" w:beforeAutospacing="1" w:after="100" w:afterAutospacing="1" w:line="240" w:lineRule="auto"/>
+        <w:ind w:left="375"/>
+        <w:rPr>
+          <w:rFonts w:ascii="Helvetica" w:eastAsia="Times New Roman" w:hAnsi="Helvetica" w:cs="Helvetica"/>
+          <w:color w:val="2D3B45"/>
+          <w:sz w:val="24"/>
+          <w:szCs w:val="24"/>
+        </w:rPr>
+      </w:pPr>
     </w:p>
     <w:p>
       <w:pPr>
@@ -310,6 +423,78 @@
       <w:pPr>
         <w:shd w:val="clear" w:color="auto" w:fill="FFFFFF"/>
         <w:spacing w:before="100" w:beforeAutospacing="1" w:after="100" w:afterAutospacing="1" w:line="240" w:lineRule="auto"/>
+        <w:ind w:left="375"/>
+        <w:rPr>
+          <w:rFonts w:ascii="Helvetica" w:eastAsia="Times New Roman" w:hAnsi="Helvetica" w:cs="Helvetica"/>
+          <w:b/>
+          <w:color w:val="2D3B45"/>
+          <w:sz w:val="24"/>
+          <w:szCs w:val="24"/>
+        </w:rPr>
+      </w:pPr>
+      <w:r>
+        <w:rPr>
+          <w:rFonts w:ascii="Helvetica" w:eastAsia="Times New Roman" w:hAnsi="Helvetica" w:cs="Helvetica"/>
+          <w:b/>
+          <w:color w:val="2D3B45"/>
+          <w:sz w:val="24"/>
+          <w:szCs w:val="24"/>
+        </w:rPr>
+        <w:t xml:space="preserve">SELECT first_name, last_name, phone, employer </w:t>
+      </w:r>
+    </w:p>
+    <w:p>
+      <w:pPr>
+        <w:shd w:val="clear" w:color="auto" w:fill="FFFFFF"/>
+        <w:spacing w:before="100" w:beforeAutospacing="1" w:after="100" w:afterAutospacing="1" w:line="240" w:lineRule="auto"/>
+        <w:ind w:left="375" w:firstLine="345"/>
+        <w:rPr>
+          <w:rFonts w:ascii="Helvetica" w:eastAsia="Times New Roman" w:hAnsi="Helvetica" w:cs="Helvetica"/>
+          <w:b/>
+          <w:color w:val="2D3B45"/>
+          <w:sz w:val="24"/>
+          <w:szCs w:val="24"/>
+        </w:rPr>
+      </w:pPr>
+      <w:r>
+        <w:rPr>
+          <w:rFonts w:ascii="Helvetica" w:eastAsia="Times New Roman" w:hAnsi="Helvetica" w:cs="Helvetica"/>
+          <w:b/>
+          <w:color w:val="2D3B45"/>
+          <w:sz w:val="24"/>
+          <w:szCs w:val="24"/>
+        </w:rPr>
+        <w:t xml:space="preserve">FROM student </w:t>
+      </w:r>
+    </w:p>
+    <w:p>
+      <w:pPr>
+        <w:shd w:val="clear" w:color="auto" w:fill="FFFFFF"/>
+        <w:spacing w:before="100" w:beforeAutospacing="1" w:after="100" w:afterAutospacing="1" w:line="240" w:lineRule="auto"/>
+        <w:ind w:left="375"/>
+        <w:rPr>
+          <w:rFonts w:ascii="Helvetica" w:eastAsia="Times New Roman" w:hAnsi="Helvetica" w:cs="Helvetica"/>
+          <w:b/>
+          <w:color w:val="2D3B45"/>
+          <w:sz w:val="24"/>
+          <w:szCs w:val="24"/>
+        </w:rPr>
+      </w:pPr>
+      <w:r>
+        <w:rPr>
+          <w:rFonts w:ascii="Helvetica" w:eastAsia="Times New Roman" w:hAnsi="Helvetica" w:cs="Helvetica"/>
+          <w:b/>
+          <w:color w:val="2D3B45"/>
+          <w:sz w:val="24"/>
+          <w:szCs w:val="24"/>
+        </w:rPr>
+        <w:t>WHERE last_name = ‘Miller’;</w:t>
+      </w:r>
+    </w:p>
+    <w:p>
+      <w:pPr>
+        <w:shd w:val="clear" w:color="auto" w:fill="FFFFFF"/>
+        <w:spacing w:before="100" w:beforeAutospacing="1" w:after="100" w:afterAutospacing="1" w:line="240" w:lineRule="auto"/>
         <w:rPr>
           <w:rFonts w:ascii="Helvetica" w:eastAsia="Times New Roman" w:hAnsi="Helvetica" w:cs="Helvetica"/>
           <w:color w:val="2D3B45"/>
@@ -348,6 +533,79 @@
       <w:pPr>
         <w:shd w:val="clear" w:color="auto" w:fill="FFFFFF"/>
         <w:spacing w:before="100" w:beforeAutospacing="1" w:after="100" w:afterAutospacing="1" w:line="240" w:lineRule="auto"/>
+        <w:ind w:left="375"/>
+        <w:rPr>
+          <w:rFonts w:ascii="Helvetica" w:eastAsia="Times New Roman" w:hAnsi="Helvetica" w:cs="Helvetica"/>
+          <w:b/>
+          <w:color w:val="2D3B45"/>
+          <w:sz w:val="24"/>
+          <w:szCs w:val="24"/>
+        </w:rPr>
+      </w:pPr>
+      <w:r>
+        <w:rPr>
+          <w:rFonts w:ascii="Helvetica" w:eastAsia="Times New Roman" w:hAnsi="Helvetica" w:cs="Helvetica"/>
+          <w:b/>
+          <w:color w:val="2D3B45"/>
+          <w:sz w:val="24"/>
+          <w:szCs w:val="24"/>
+        </w:rPr>
+        <w:t xml:space="preserve">SELECT course_no, description </w:t>
+      </w:r>
+    </w:p>
+    <w:p>
+      <w:pPr>
+        <w:shd w:val="clear" w:color="auto" w:fill="FFFFFF"/>
+        <w:spacing w:before="100" w:beforeAutospacing="1" w:after="100" w:afterAutospacing="1" w:line="240" w:lineRule="auto"/>
+        <w:ind w:left="375" w:firstLine="345"/>
+        <w:rPr>
+          <w:rFonts w:ascii="Helvetica" w:eastAsia="Times New Roman" w:hAnsi="Helvetica" w:cs="Helvetica"/>
+          <w:b/>
+          <w:color w:val="2D3B45"/>
+          <w:sz w:val="24"/>
+          <w:szCs w:val="24"/>
+        </w:rPr>
+      </w:pPr>
+      <w:r>
+        <w:rPr>
+          <w:rFonts w:ascii="Helvetica" w:eastAsia="Times New Roman" w:hAnsi="Helvetica" w:cs="Helvetica"/>
+          <w:b/>
+          <w:color w:val="2D3B45"/>
+          <w:sz w:val="24"/>
+          <w:szCs w:val="24"/>
+        </w:rPr>
+        <w:t xml:space="preserve">FROM COURSE </w:t>
+      </w:r>
+    </w:p>
+    <w:p>
+      <w:pPr>
+        <w:shd w:val="clear" w:color="auto" w:fill="FFFFFF"/>
+        <w:spacing w:before="100" w:beforeAutospacing="1" w:after="100" w:afterAutospacing="1" w:line="240" w:lineRule="auto"/>
+        <w:ind w:left="375"/>
+        <w:rPr>
+          <w:rFonts w:ascii="Helvetica" w:eastAsia="Times New Roman" w:hAnsi="Helvetica" w:cs="Helvetica"/>
+          <w:b/>
+          <w:color w:val="2D3B45"/>
+          <w:sz w:val="24"/>
+          <w:szCs w:val="24"/>
+        </w:rPr>
+      </w:pPr>
+      <w:r>
+        <w:rPr>
+          <w:rFonts w:ascii="Helvetica" w:eastAsia="Times New Roman" w:hAnsi="Helvetica" w:cs="Helvetica"/>
+          <w:b/>
+          <w:color w:val="2D3B45"/>
+          <w:sz w:val="24"/>
+          <w:szCs w:val="24"/>
+        </w:rPr>
+        <w:lastRenderedPageBreak/>
+        <w:t>WHERE prerequisite = 20;</w:t>
+      </w:r>
+    </w:p>
+    <w:p>
+      <w:pPr>
+        <w:shd w:val="clear" w:color="auto" w:fill="FFFFFF"/>
+        <w:spacing w:before="100" w:beforeAutospacing="1" w:after="100" w:afterAutospacing="1" w:line="240" w:lineRule="auto"/>
         <w:rPr>
           <w:rFonts w:ascii="Helvetica" w:eastAsia="Times New Roman" w:hAnsi="Helvetica" w:cs="Helvetica"/>
           <w:color w:val="2D3B45"/>
@@ -386,6 +644,112 @@
       <w:pPr>
         <w:shd w:val="clear" w:color="auto" w:fill="FFFFFF"/>
         <w:spacing w:before="100" w:beforeAutospacing="1" w:after="100" w:afterAutospacing="1" w:line="240" w:lineRule="auto"/>
+        <w:ind w:left="375"/>
+        <w:rPr>
+          <w:rFonts w:ascii="Helvetica" w:eastAsia="Times New Roman" w:hAnsi="Helvetica" w:cs="Helvetica"/>
+          <w:b/>
+          <w:color w:val="2D3B45"/>
+          <w:sz w:val="24"/>
+          <w:szCs w:val="24"/>
+        </w:rPr>
+      </w:pPr>
+      <w:r>
+        <w:rPr>
+          <w:rFonts w:ascii="Helvetica" w:eastAsia="Times New Roman" w:hAnsi="Helvetica" w:cs="Helvetica"/>
+          <w:b/>
+          <w:color w:val="2D3B45"/>
+          <w:sz w:val="24"/>
+          <w:szCs w:val="24"/>
+        </w:rPr>
+        <w:t>SELECT course_no, description, cost</w:t>
+      </w:r>
+    </w:p>
+    <w:p>
+      <w:pPr>
+        <w:shd w:val="clear" w:color="auto" w:fill="FFFFFF"/>
+        <w:spacing w:before="100" w:beforeAutospacing="1" w:after="100" w:afterAutospacing="1" w:line="240" w:lineRule="auto"/>
+        <w:ind w:left="375" w:firstLine="345"/>
+        <w:rPr>
+          <w:rFonts w:ascii="Helvetica" w:eastAsia="Times New Roman" w:hAnsi="Helvetica" w:cs="Helvetica"/>
+          <w:b/>
+          <w:color w:val="2D3B45"/>
+          <w:sz w:val="24"/>
+          <w:szCs w:val="24"/>
+        </w:rPr>
+      </w:pPr>
+      <w:r>
+        <w:rPr>
+          <w:rFonts w:ascii="Helvetica" w:eastAsia="Times New Roman" w:hAnsi="Helvetica" w:cs="Helvetica"/>
+          <w:b/>
+          <w:color w:val="2D3B45"/>
+          <w:sz w:val="24"/>
+          <w:szCs w:val="24"/>
+        </w:rPr>
+        <w:t>FROM</w:t>
+      </w:r>
+      <w:r>
+        <w:rPr>
+          <w:rFonts w:ascii="Helvetica" w:eastAsia="Times New Roman" w:hAnsi="Helvetica" w:cs="Helvetica"/>
+          <w:b/>
+          <w:color w:val="2D3B45"/>
+          <w:sz w:val="24"/>
+          <w:szCs w:val="24"/>
+        </w:rPr>
+        <w:t xml:space="preserve"> course</w:t>
+      </w:r>
+    </w:p>
+    <w:p>
+      <w:pPr>
+        <w:shd w:val="clear" w:color="auto" w:fill="FFFFFF"/>
+        <w:spacing w:before="100" w:beforeAutospacing="1" w:after="100" w:afterAutospacing="1" w:line="240" w:lineRule="auto"/>
+        <w:ind w:left="375"/>
+        <w:rPr>
+          <w:rFonts w:ascii="Helvetica" w:eastAsia="Times New Roman" w:hAnsi="Helvetica" w:cs="Helvetica"/>
+          <w:b/>
+          <w:color w:val="2D3B45"/>
+          <w:sz w:val="24"/>
+          <w:szCs w:val="24"/>
+        </w:rPr>
+      </w:pPr>
+      <w:r>
+        <w:rPr>
+          <w:rFonts w:ascii="Helvetica" w:eastAsia="Times New Roman" w:hAnsi="Helvetica" w:cs="Helvetica"/>
+          <w:b/>
+          <w:color w:val="2D3B45"/>
+          <w:sz w:val="24"/>
+          <w:szCs w:val="24"/>
+        </w:rPr>
+        <w:t>WHERE course_no &gt;= 200</w:t>
+      </w:r>
+    </w:p>
+    <w:p>
+      <w:pPr>
+        <w:shd w:val="clear" w:color="auto" w:fill="FFFFFF"/>
+        <w:spacing w:before="100" w:beforeAutospacing="1" w:after="100" w:afterAutospacing="1" w:line="240" w:lineRule="auto"/>
+        <w:ind w:left="375" w:firstLine="345"/>
+        <w:rPr>
+          <w:rFonts w:ascii="Helvetica" w:eastAsia="Times New Roman" w:hAnsi="Helvetica" w:cs="Helvetica"/>
+          <w:b/>
+          <w:color w:val="2D3B45"/>
+          <w:sz w:val="24"/>
+          <w:szCs w:val="24"/>
+        </w:rPr>
+      </w:pPr>
+      <w:r>
+        <w:rPr>
+          <w:rFonts w:ascii="Helvetica" w:eastAsia="Times New Roman" w:hAnsi="Helvetica" w:cs="Helvetica"/>
+          <w:b/>
+          <w:color w:val="2D3B45"/>
+          <w:sz w:val="24"/>
+          <w:szCs w:val="24"/>
+        </w:rPr>
+        <w:t xml:space="preserve">AND cost &lt; 1100; </w:t>
+      </w:r>
+    </w:p>
+    <w:p>
+      <w:pPr>
+        <w:shd w:val="clear" w:color="auto" w:fill="FFFFFF"/>
+        <w:spacing w:before="100" w:beforeAutospacing="1" w:after="100" w:afterAutospacing="1" w:line="240" w:lineRule="auto"/>
         <w:rPr>
           <w:rFonts w:ascii="Helvetica" w:eastAsia="Times New Roman" w:hAnsi="Helvetica" w:cs="Helvetica"/>
           <w:color w:val="2D3B45"/>
@@ -424,6 +788,136 @@
       <w:pPr>
         <w:shd w:val="clear" w:color="auto" w:fill="FFFFFF"/>
         <w:spacing w:before="100" w:beforeAutospacing="1" w:after="100" w:afterAutospacing="1" w:line="240" w:lineRule="auto"/>
+        <w:ind w:left="375"/>
+        <w:rPr>
+          <w:rFonts w:ascii="Helvetica" w:eastAsia="Times New Roman" w:hAnsi="Helvetica" w:cs="Helvetica"/>
+          <w:b/>
+          <w:color w:val="2D3B45"/>
+          <w:sz w:val="24"/>
+          <w:szCs w:val="24"/>
+        </w:rPr>
+      </w:pPr>
+      <w:r>
+        <w:rPr>
+          <w:rFonts w:ascii="Helvetica" w:eastAsia="Times New Roman" w:hAnsi="Helvetica" w:cs="Helvetica"/>
+          <w:b/>
+          <w:color w:val="2D3B45"/>
+          <w:sz w:val="24"/>
+          <w:szCs w:val="24"/>
+        </w:rPr>
+        <w:t xml:space="preserve">SELECT course_no, section_id </w:t>
+      </w:r>
+    </w:p>
+    <w:p>
+      <w:pPr>
+        <w:shd w:val="clear" w:color="auto" w:fill="FFFFFF"/>
+        <w:spacing w:before="100" w:beforeAutospacing="1" w:after="100" w:afterAutospacing="1" w:line="240" w:lineRule="auto"/>
+        <w:ind w:left="375" w:firstLine="345"/>
+        <w:rPr>
+          <w:rFonts w:ascii="Helvetica" w:eastAsia="Times New Roman" w:hAnsi="Helvetica" w:cs="Helvetica"/>
+          <w:b/>
+          <w:color w:val="2D3B45"/>
+          <w:sz w:val="24"/>
+          <w:szCs w:val="24"/>
+        </w:rPr>
+      </w:pPr>
+      <w:r>
+        <w:rPr>
+          <w:rFonts w:ascii="Helvetica" w:eastAsia="Times New Roman" w:hAnsi="Helvetica" w:cs="Helvetica"/>
+          <w:b/>
+          <w:color w:val="2D3B45"/>
+          <w:sz w:val="24"/>
+          <w:szCs w:val="24"/>
+        </w:rPr>
+        <w:t xml:space="preserve">FROM section </w:t>
+      </w:r>
+    </w:p>
+    <w:p>
+      <w:pPr>
+        <w:shd w:val="clear" w:color="auto" w:fill="FFFFFF"/>
+        <w:spacing w:before="100" w:beforeAutospacing="1" w:after="100" w:afterAutospacing="1" w:line="240" w:lineRule="auto"/>
+        <w:ind w:left="375"/>
+        <w:rPr>
+          <w:rFonts w:ascii="Helvetica" w:eastAsia="Times New Roman" w:hAnsi="Helvetica" w:cs="Helvetica"/>
+          <w:b/>
+          <w:color w:val="2D3B45"/>
+          <w:sz w:val="24"/>
+          <w:szCs w:val="24"/>
+        </w:rPr>
+      </w:pPr>
+      <w:r>
+        <w:rPr>
+          <w:rFonts w:ascii="Helvetica" w:eastAsia="Times New Roman" w:hAnsi="Helvetica" w:cs="Helvetica"/>
+          <w:b/>
+          <w:color w:val="2D3B45"/>
+          <w:sz w:val="24"/>
+          <w:szCs w:val="24"/>
+        </w:rPr>
+        <w:t>WHERE course_no &gt;= 100</w:t>
+      </w:r>
+    </w:p>
+    <w:p>
+      <w:pPr>
+        <w:shd w:val="clear" w:color="auto" w:fill="FFFFFF"/>
+        <w:spacing w:before="100" w:beforeAutospacing="1" w:after="100" w:afterAutospacing="1" w:line="240" w:lineRule="auto"/>
+        <w:ind w:left="375" w:firstLine="345"/>
+        <w:rPr>
+          <w:rFonts w:ascii="Helvetica" w:eastAsia="Times New Roman" w:hAnsi="Helvetica" w:cs="Helvetica"/>
+          <w:b/>
+          <w:color w:val="2D3B45"/>
+          <w:sz w:val="24"/>
+          <w:szCs w:val="24"/>
+        </w:rPr>
+      </w:pPr>
+      <w:r>
+        <w:rPr>
+          <w:rFonts w:ascii="Helvetica" w:eastAsia="Times New Roman" w:hAnsi="Helvetica" w:cs="Helvetica"/>
+          <w:b/>
+          <w:color w:val="2D3B45"/>
+          <w:sz w:val="24"/>
+          <w:szCs w:val="24"/>
+        </w:rPr>
+        <w:t xml:space="preserve">AND location = ‘L509’ </w:t>
+      </w:r>
+    </w:p>
+    <w:p>
+      <w:pPr>
+        <w:shd w:val="clear" w:color="auto" w:fill="FFFFFF"/>
+        <w:spacing w:before="100" w:beforeAutospacing="1" w:after="100" w:afterAutospacing="1" w:line="240" w:lineRule="auto"/>
+        <w:ind w:left="375" w:firstLine="345"/>
+        <w:rPr>
+          <w:rFonts w:ascii="Helvetica" w:eastAsia="Times New Roman" w:hAnsi="Helvetica" w:cs="Helvetica"/>
+          <w:b/>
+          <w:color w:val="2D3B45"/>
+          <w:sz w:val="24"/>
+          <w:szCs w:val="24"/>
+        </w:rPr>
+      </w:pPr>
+      <w:r>
+        <w:rPr>
+          <w:rFonts w:ascii="Helvetica" w:eastAsia="Times New Roman" w:hAnsi="Helvetica" w:cs="Helvetica"/>
+          <w:b/>
+          <w:color w:val="2D3B45"/>
+          <w:sz w:val="24"/>
+          <w:szCs w:val="24"/>
+        </w:rPr>
+        <w:t xml:space="preserve">  </w:t>
+      </w:r>
+      <w:r>
+        <w:rPr>
+          <w:rFonts w:ascii="Helvetica" w:eastAsia="Times New Roman" w:hAnsi="Helvetica" w:cs="Helvetica"/>
+          <w:b/>
+          <w:color w:val="2D3B45"/>
+          <w:sz w:val="24"/>
+          <w:szCs w:val="24"/>
+        </w:rPr>
+        <w:t>OR location = ‘L214’;</w:t>
+      </w:r>
+    </w:p>
+    <w:p>
+      <w:pPr>
+        <w:shd w:val="clear" w:color="auto" w:fill="FFFFFF"/>
+        <w:spacing w:before="100" w:beforeAutospacing="1" w:after="100" w:afterAutospacing="1" w:line="240" w:lineRule="auto"/>
         <w:rPr>
           <w:rFonts w:ascii="Helvetica" w:eastAsia="Times New Roman" w:hAnsi="Helvetica" w:cs="Helvetica"/>
           <w:color w:val="2D3B45"/>
@@ -462,6 +956,156 @@
       <w:pPr>
         <w:shd w:val="clear" w:color="auto" w:fill="FFFFFF"/>
         <w:spacing w:before="100" w:beforeAutospacing="1" w:after="100" w:afterAutospacing="1" w:line="240" w:lineRule="auto"/>
+        <w:ind w:left="375"/>
+        <w:rPr>
+          <w:rFonts w:ascii="Helvetica" w:eastAsia="Times New Roman" w:hAnsi="Helvetica" w:cs="Helvetica"/>
+          <w:b/>
+          <w:color w:val="2D3B45"/>
+          <w:sz w:val="24"/>
+          <w:szCs w:val="24"/>
+        </w:rPr>
+      </w:pPr>
+      <w:r>
+        <w:rPr>
+          <w:rFonts w:ascii="Helvetica" w:eastAsia="Times New Roman" w:hAnsi="Helvetica" w:cs="Helvetica"/>
+          <w:b/>
+          <w:color w:val="2D3B45"/>
+          <w:sz w:val="24"/>
+          <w:szCs w:val="24"/>
+        </w:rPr>
+        <w:t>SELECT</w:t>
+      </w:r>
+      <w:r>
+        <w:rPr>
+          <w:rFonts w:ascii="Helvetica" w:eastAsia="Times New Roman" w:hAnsi="Helvetica" w:cs="Helvetica"/>
+          <w:b/>
+          <w:color w:val="2D3B45"/>
+          <w:sz w:val="24"/>
+          <w:szCs w:val="24"/>
+        </w:rPr>
+        <w:t xml:space="preserve"> </w:t>
+      </w:r>
+      <w:r>
+        <w:rPr>
+          <w:rFonts w:ascii="Helvetica" w:eastAsia="Times New Roman" w:hAnsi="Helvetica" w:cs="Helvetica"/>
+          <w:b/>
+          <w:color w:val="2D3B45"/>
+          <w:sz w:val="24"/>
+          <w:szCs w:val="24"/>
+        </w:rPr>
+        <w:t xml:space="preserve">course_no, section_id </w:t>
+      </w:r>
+    </w:p>
+    <w:p>
+      <w:pPr>
+        <w:shd w:val="clear" w:color="auto" w:fill="FFFFFF"/>
+        <w:spacing w:before="100" w:beforeAutospacing="1" w:after="100" w:afterAutospacing="1" w:line="240" w:lineRule="auto"/>
+        <w:ind w:left="375" w:firstLine="345"/>
+        <w:rPr>
+          <w:rFonts w:ascii="Helvetica" w:eastAsia="Times New Roman" w:hAnsi="Helvetica" w:cs="Helvetica"/>
+          <w:b/>
+          <w:color w:val="2D3B45"/>
+          <w:sz w:val="24"/>
+          <w:szCs w:val="24"/>
+        </w:rPr>
+      </w:pPr>
+      <w:r>
+        <w:rPr>
+          <w:rFonts w:ascii="Helvetica" w:eastAsia="Times New Roman" w:hAnsi="Helvetica" w:cs="Helvetica"/>
+          <w:b/>
+          <w:color w:val="2D3B45"/>
+          <w:sz w:val="24"/>
+          <w:szCs w:val="24"/>
+        </w:rPr>
+        <w:t>FROM section</w:t>
+      </w:r>
+    </w:p>
+    <w:p>
+      <w:pPr>
+        <w:shd w:val="clear" w:color="auto" w:fill="FFFFFF"/>
+        <w:spacing w:before="100" w:beforeAutospacing="1" w:after="100" w:afterAutospacing="1" w:line="240" w:lineRule="auto"/>
+        <w:ind w:left="375"/>
+        <w:rPr>
+          <w:rFonts w:ascii="Helvetica" w:eastAsia="Times New Roman" w:hAnsi="Helvetica" w:cs="Helvetica"/>
+          <w:b/>
+          <w:color w:val="2D3B45"/>
+          <w:sz w:val="24"/>
+          <w:szCs w:val="24"/>
+        </w:rPr>
+      </w:pPr>
+      <w:r>
+        <w:rPr>
+          <w:rFonts w:ascii="Helvetica" w:eastAsia="Times New Roman" w:hAnsi="Helvetica" w:cs="Helvetica"/>
+          <w:b/>
+          <w:color w:val="2D3B45"/>
+          <w:sz w:val="24"/>
+          <w:szCs w:val="24"/>
+        </w:rPr>
+        <w:t xml:space="preserve">WHERE capacity </w:t>
+      </w:r>
+      <w:proofErr w:type="gramStart"/>
+      <w:r>
+        <w:rPr>
+          <w:rFonts w:ascii="Helvetica" w:eastAsia="Times New Roman" w:hAnsi="Helvetica" w:cs="Helvetica"/>
+          <w:b/>
+          <w:color w:val="2D3B45"/>
+          <w:sz w:val="24"/>
+          <w:szCs w:val="24"/>
+        </w:rPr>
+        <w:t>IN(</w:t>
+      </w:r>
+      <w:proofErr w:type="gramEnd"/>
+      <w:r>
+        <w:rPr>
+          <w:rFonts w:ascii="Helvetica" w:eastAsia="Times New Roman" w:hAnsi="Helvetica" w:cs="Helvetica"/>
+          <w:b/>
+          <w:color w:val="2D3B45"/>
+          <w:sz w:val="24"/>
+          <w:szCs w:val="24"/>
+        </w:rPr>
+        <w:t>15, 20)</w:t>
+      </w:r>
+    </w:p>
+    <w:p>
+      <w:pPr>
+        <w:shd w:val="clear" w:color="auto" w:fill="FFFFFF"/>
+        <w:spacing w:before="100" w:beforeAutospacing="1" w:after="100" w:afterAutospacing="1" w:line="240" w:lineRule="auto"/>
+        <w:ind w:left="375"/>
+        <w:rPr>
+          <w:rFonts w:ascii="Helvetica" w:eastAsia="Times New Roman" w:hAnsi="Helvetica" w:cs="Helvetica"/>
+          <w:b/>
+          <w:color w:val="2D3B45"/>
+          <w:sz w:val="24"/>
+          <w:szCs w:val="24"/>
+        </w:rPr>
+      </w:pPr>
+      <w:r>
+        <w:rPr>
+          <w:rFonts w:ascii="Helvetica" w:eastAsia="Times New Roman" w:hAnsi="Helvetica" w:cs="Helvetica"/>
+          <w:b/>
+          <w:color w:val="2D3B45"/>
+          <w:sz w:val="24"/>
+          <w:szCs w:val="24"/>
+        </w:rPr>
+        <w:t>ORDER BY course_no, section_id;</w:t>
+      </w:r>
+    </w:p>
+    <w:p>
+      <w:pPr>
+        <w:shd w:val="clear" w:color="auto" w:fill="FFFFFF"/>
+        <w:spacing w:before="100" w:beforeAutospacing="1" w:after="100" w:afterAutospacing="1" w:line="240" w:lineRule="auto"/>
+        <w:rPr>
+          <w:rFonts w:ascii="Helvetica" w:eastAsia="Times New Roman" w:hAnsi="Helvetica" w:cs="Helvetica"/>
+          <w:color w:val="2D3B45"/>
+          <w:sz w:val="24"/>
+          <w:szCs w:val="24"/>
+        </w:rPr>
+      </w:pPr>
+    </w:p>
+    <w:p>
+      <w:pPr>
+        <w:shd w:val="clear" w:color="auto" w:fill="FFFFFF"/>
+        <w:spacing w:before="100" w:beforeAutospacing="1" w:after="100" w:afterAutospacing="1" w:line="240" w:lineRule="auto"/>
         <w:rPr>
           <w:rFonts w:ascii="Helvetica" w:eastAsia="Times New Roman" w:hAnsi="Helvetica" w:cs="Helvetica"/>
           <w:color w:val="2D3B45"/>
@@ -496,6 +1140,131 @@
         <w:lastRenderedPageBreak/>
         <w:t>List the student id and grade for all of the quiz scores (QZ) in section id 147. Arrange the list by student id and grade. (from table grade)</w:t>
       </w:r>
+      <w:r>
+        <w:rPr>
+          <w:rFonts w:ascii="Helvetica" w:eastAsia="Times New Roman" w:hAnsi="Helvetica" w:cs="Helvetica"/>
+          <w:color w:val="2D3B45"/>
+          <w:sz w:val="24"/>
+          <w:szCs w:val="24"/>
+        </w:rPr>
+        <w:t>.</w:t>
+      </w:r>
+    </w:p>
+    <w:p>
+      <w:pPr>
+        <w:shd w:val="clear" w:color="auto" w:fill="FFFFFF"/>
+        <w:spacing w:before="100" w:beforeAutospacing="1" w:after="100" w:afterAutospacing="1" w:line="240" w:lineRule="auto"/>
+        <w:ind w:left="375"/>
+        <w:rPr>
+          <w:rFonts w:ascii="Helvetica" w:eastAsia="Times New Roman" w:hAnsi="Helvetica" w:cs="Helvetica"/>
+          <w:b/>
+          <w:color w:val="2D3B45"/>
+          <w:sz w:val="24"/>
+          <w:szCs w:val="24"/>
+        </w:rPr>
+      </w:pPr>
+      <w:r>
+        <w:rPr>
+          <w:rFonts w:ascii="Helvetica" w:eastAsia="Times New Roman" w:hAnsi="Helvetica" w:cs="Helvetica"/>
+          <w:b/>
+          <w:color w:val="2D3B45"/>
+          <w:sz w:val="24"/>
+          <w:szCs w:val="24"/>
+        </w:rPr>
+        <w:t>SELECT student_id, numeric_grade</w:t>
+      </w:r>
+      <w:r>
+        <w:rPr>
+          <w:rFonts w:ascii="Helvetica" w:eastAsia="Times New Roman" w:hAnsi="Helvetica" w:cs="Helvetica"/>
+          <w:b/>
+          <w:color w:val="2D3B45"/>
+          <w:sz w:val="24"/>
+          <w:szCs w:val="24"/>
+        </w:rPr>
+        <w:t xml:space="preserve"> </w:t>
+      </w:r>
+    </w:p>
+    <w:p>
+      <w:pPr>
+        <w:shd w:val="clear" w:color="auto" w:fill="FFFFFF"/>
+        <w:spacing w:before="100" w:beforeAutospacing="1" w:after="100" w:afterAutospacing="1" w:line="240" w:lineRule="auto"/>
+        <w:ind w:left="375" w:firstLine="345"/>
+        <w:rPr>
+          <w:rFonts w:ascii="Helvetica" w:eastAsia="Times New Roman" w:hAnsi="Helvetica" w:cs="Helvetica"/>
+          <w:b/>
+          <w:color w:val="2D3B45"/>
+          <w:sz w:val="24"/>
+          <w:szCs w:val="24"/>
+        </w:rPr>
+      </w:pPr>
+      <w:r>
+        <w:rPr>
+          <w:rFonts w:ascii="Helvetica" w:eastAsia="Times New Roman" w:hAnsi="Helvetica" w:cs="Helvetica"/>
+          <w:b/>
+          <w:color w:val="2D3B45"/>
+          <w:sz w:val="24"/>
+          <w:szCs w:val="24"/>
+        </w:rPr>
+        <w:t>FROM grade</w:t>
+      </w:r>
+    </w:p>
+    <w:p>
+      <w:pPr>
+        <w:shd w:val="clear" w:color="auto" w:fill="FFFFFF"/>
+        <w:spacing w:before="100" w:beforeAutospacing="1" w:after="100" w:afterAutospacing="1" w:line="240" w:lineRule="auto"/>
+        <w:ind w:left="375"/>
+        <w:rPr>
+          <w:rFonts w:ascii="Helvetica" w:eastAsia="Times New Roman" w:hAnsi="Helvetica" w:cs="Helvetica"/>
+          <w:b/>
+          <w:color w:val="2D3B45"/>
+          <w:sz w:val="24"/>
+          <w:szCs w:val="24"/>
+        </w:rPr>
+      </w:pPr>
+      <w:r>
+        <w:rPr>
+          <w:rFonts w:ascii="Helvetica" w:eastAsia="Times New Roman" w:hAnsi="Helvetica" w:cs="Helvetica"/>
+          <w:b/>
+          <w:color w:val="2D3B45"/>
+          <w:sz w:val="24"/>
+          <w:szCs w:val="24"/>
+        </w:rPr>
+        <w:t>WHERE grade_type_code = ‘QZ’</w:t>
+      </w:r>
+    </w:p>
+    <w:p>
+      <w:pPr>
+        <w:shd w:val="clear" w:color="auto" w:fill="FFFFFF"/>
+        <w:spacing w:before="100" w:beforeAutospacing="1" w:after="100" w:afterAutospacing="1" w:line="240" w:lineRule="auto"/>
+        <w:ind w:left="375"/>
+        <w:rPr>
+          <w:rFonts w:ascii="Helvetica" w:eastAsia="Times New Roman" w:hAnsi="Helvetica" w:cs="Helvetica"/>
+          <w:b/>
+          <w:color w:val="2D3B45"/>
+          <w:sz w:val="24"/>
+          <w:szCs w:val="24"/>
+        </w:rPr>
+      </w:pPr>
+      <w:r>
+        <w:rPr>
+          <w:rFonts w:ascii="Helvetica" w:eastAsia="Times New Roman" w:hAnsi="Helvetica" w:cs="Helvetica"/>
+          <w:b/>
+          <w:color w:val="2D3B45"/>
+          <w:sz w:val="24"/>
+          <w:szCs w:val="24"/>
+        </w:rPr>
+        <w:t>ORDER BY student_id, numeric_grade;</w:t>
+      </w:r>
+      <w:r>
+        <w:rPr>
+          <w:rFonts w:ascii="Helvetica" w:eastAsia="Times New Roman" w:hAnsi="Helvetica" w:cs="Helvetica"/>
+          <w:b/>
+          <w:color w:val="2D3B45"/>
+          <w:sz w:val="24"/>
+          <w:szCs w:val="24"/>
+        </w:rPr>
+        <w:t xml:space="preserve"> </w:t>
+      </w:r>
     </w:p>
     <w:p>
       <w:pPr>
@@ -533,6 +1302,104 @@
           <w:szCs w:val="24"/>
         </w:rPr>
         <w:t>List the course number and description for all courses with a prerequisite, arranged on course description.</w:t>
+      </w:r>
+    </w:p>
+    <w:p>
+      <w:pPr>
+        <w:shd w:val="clear" w:color="auto" w:fill="FFFFFF"/>
+        <w:spacing w:before="100" w:beforeAutospacing="1" w:after="100" w:afterAutospacing="1" w:line="240" w:lineRule="auto"/>
+        <w:ind w:left="375"/>
+        <w:rPr>
+          <w:rFonts w:ascii="Helvetica" w:eastAsia="Times New Roman" w:hAnsi="Helvetica" w:cs="Helvetica"/>
+          <w:b/>
+          <w:color w:val="2D3B45"/>
+          <w:sz w:val="24"/>
+          <w:szCs w:val="24"/>
+        </w:rPr>
+      </w:pPr>
+      <w:r>
+        <w:rPr>
+          <w:rFonts w:ascii="Helvetica" w:eastAsia="Times New Roman" w:hAnsi="Helvetica" w:cs="Helvetica"/>
+          <w:b/>
+          <w:color w:val="2D3B45"/>
+          <w:sz w:val="24"/>
+          <w:szCs w:val="24"/>
+        </w:rPr>
+        <w:t>SELECT course_no, description</w:t>
+      </w:r>
+    </w:p>
+    <w:p>
+      <w:pPr>
+        <w:shd w:val="clear" w:color="auto" w:fill="FFFFFF"/>
+        <w:spacing w:before="100" w:beforeAutospacing="1" w:after="100" w:afterAutospacing="1" w:line="240" w:lineRule="auto"/>
+        <w:ind w:left="375" w:firstLine="345"/>
+        <w:rPr>
+          <w:rFonts w:ascii="Helvetica" w:eastAsia="Times New Roman" w:hAnsi="Helvetica" w:cs="Helvetica"/>
+          <w:b/>
+          <w:color w:val="2D3B45"/>
+          <w:sz w:val="24"/>
+          <w:szCs w:val="24"/>
+        </w:rPr>
+      </w:pPr>
+      <w:r>
+        <w:rPr>
+          <w:rFonts w:ascii="Helvetica" w:eastAsia="Times New Roman" w:hAnsi="Helvetica" w:cs="Helvetica"/>
+          <w:b/>
+          <w:color w:val="2D3B45"/>
+          <w:sz w:val="24"/>
+          <w:szCs w:val="24"/>
+        </w:rPr>
+        <w:t>FROM course</w:t>
+      </w:r>
+    </w:p>
+    <w:p>
+      <w:pPr>
+        <w:shd w:val="clear" w:color="auto" w:fill="FFFFFF"/>
+        <w:spacing w:before="100" w:beforeAutospacing="1" w:after="100" w:afterAutospacing="1" w:line="240" w:lineRule="auto"/>
+        <w:ind w:left="375"/>
+        <w:rPr>
+          <w:rFonts w:ascii="Helvetica" w:eastAsia="Times New Roman" w:hAnsi="Helvetica" w:cs="Helvetica"/>
+          <w:b/>
+          <w:color w:val="2D3B45"/>
+          <w:sz w:val="24"/>
+          <w:szCs w:val="24"/>
+        </w:rPr>
+      </w:pPr>
+      <w:r>
+        <w:rPr>
+          <w:rFonts w:ascii="Helvetica" w:eastAsia="Times New Roman" w:hAnsi="Helvetica" w:cs="Helvetica"/>
+          <w:b/>
+          <w:color w:val="2D3B45"/>
+          <w:sz w:val="24"/>
+          <w:szCs w:val="24"/>
+        </w:rPr>
+        <w:t>WHERE prerequisite IS NOT NULL</w:t>
+      </w:r>
+      <w:bookmarkStart w:id="0" w:name="_GoBack"/>
+      <w:bookmarkEnd w:id="0"/>
+    </w:p>
+    <w:p>
+      <w:pPr>
+        <w:shd w:val="clear" w:color="auto" w:fill="FFFFFF"/>
+        <w:spacing w:before="100" w:beforeAutospacing="1" w:after="100" w:afterAutospacing="1" w:line="240" w:lineRule="auto"/>
+        <w:ind w:left="375"/>
+        <w:rPr>
+          <w:rFonts w:ascii="Helvetica" w:eastAsia="Times New Roman" w:hAnsi="Helvetica" w:cs="Helvetica"/>
+          <w:b/>
+          <w:color w:val="2D3B45"/>
+          <w:sz w:val="24"/>
+          <w:szCs w:val="24"/>
+        </w:rPr>
+      </w:pPr>
+      <w:r>
+        <w:rPr>
+          <w:rFonts w:ascii="Helvetica" w:eastAsia="Times New Roman" w:hAnsi="Helvetica" w:cs="Helvetica"/>
+          <w:b/>
+          <w:color w:val="2D3B45"/>
+          <w:sz w:val="24"/>
+          <w:szCs w:val="24"/>
+        </w:rPr>
+        <w:t xml:space="preserve">ORDER BY description;  </w:t>
       </w:r>
     </w:p>
     <w:p>

</xml_diff>